<commit_message>
Documentations  - EASTWeb V2.0 manual draft1.docx
</commit_message>
<xml_diff>
--- a/Documentation/TestCases/EASTWeb_V2.0_manual_draft1.docx
+++ b/Documentation/TestCases/EASTWeb_V2.0_manual_draft1.docx
@@ -385,7 +385,7 @@
           </mc:Choice>
           <mc:Fallback>
             <w:pict>
-              <v:oval w14:anchorId="308F5249" id="Oval 4" o:spid="_x0000_s1026" style="position:absolute;margin-left:-3pt;margin-top:11.2pt;width:26.25pt;height:21.75pt;z-index:251659264;visibility:visible;mso-wrap-style:square;mso-width-percent:0;mso-height-percent:0;mso-wrap-distance-left:9pt;mso-wrap-distance-top:0;mso-wrap-distance-right:9pt;mso-wrap-distance-bottom:0;mso-position-horizontal:absolute;mso-position-horizontal-relative:text;mso-position-vertical:absolute;mso-position-vertical-relative:text;mso-width-percent:0;mso-height-percent:0;mso-width-relative:margin;mso-height-relative:margin;v-text-anchor:middle" o:gfxdata="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" filled="f" strokecolor="red" strokeweight="2.25pt">
+              <v:oval w14:anchorId="18FB2958" id="Oval 4" o:spid="_x0000_s1026" style="position:absolute;margin-left:-3pt;margin-top:11.2pt;width:26.25pt;height:21.75pt;z-index:251659264;visibility:visible;mso-wrap-style:square;mso-width-percent:0;mso-height-percent:0;mso-wrap-distance-left:9pt;mso-wrap-distance-top:0;mso-wrap-distance-right:9pt;mso-wrap-distance-bottom:0;mso-position-horizontal:absolute;mso-position-horizontal-relative:text;mso-position-vertical:absolute;mso-position-vertical-relative:text;mso-width-percent:0;mso-height-percent:0;mso-width-relative:margin;mso-height-relative:margin;v-text-anchor:middle" o:gfxdata="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" filled="f" strokecolor="red" strokeweight="2.25pt">
                 <v:stroke joinstyle="miter"/>
               </v:oval>
             </w:pict>
@@ -449,7 +449,6 @@
         <w:ind w:left="0"/>
       </w:pPr>
       <w:r>
-        <w:lastRenderedPageBreak/>
         <w:t>A plugin information window (Figure 3) will be prompted.</w:t>
       </w:r>
     </w:p>
@@ -533,7 +532,7 @@
           </mc:Choice>
           <mc:Fallback>
             <w:pict>
-              <v:oval w14:anchorId="2D7DECC5" id="Oval 9" o:spid="_x0000_s1026" style="position:absolute;margin-left:137.25pt;margin-top:65pt;width:135.75pt;height:17.25pt;z-index:251664384;visibility:visible;mso-wrap-style:square;mso-height-percent:0;mso-wrap-distance-left:9pt;mso-wrap-distance-top:0;mso-wrap-distance-right:9pt;mso-wrap-distance-bottom:0;mso-position-horizontal:absolute;mso-position-horizontal-relative:text;mso-position-vertical:absolute;mso-position-vertical-relative:text;mso-height-percent:0;mso-height-relative:margin;v-text-anchor:middle" o:gfxdata="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" filled="f" strokecolor="#538135 [2409]" strokeweight="3pt">
+              <v:oval w14:anchorId="5926DA45" id="Oval 9" o:spid="_x0000_s1026" style="position:absolute;margin-left:137.25pt;margin-top:65pt;width:135.75pt;height:17.25pt;z-index:251664384;visibility:visible;mso-wrap-style:square;mso-height-percent:0;mso-wrap-distance-left:9pt;mso-wrap-distance-top:0;mso-wrap-distance-right:9pt;mso-wrap-distance-bottom:0;mso-position-horizontal:absolute;mso-position-horizontal-relative:text;mso-position-vertical:absolute;mso-position-vertical-relative:text;mso-height-percent:0;mso-height-relative:margin;v-text-anchor:middle" o:gfxdata="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" filled="f" strokecolor="#538135 [2409]" strokeweight="3pt">
                 <v:stroke joinstyle="miter"/>
               </v:oval>
             </w:pict>
@@ -614,7 +613,7 @@
           </mc:Choice>
           <mc:Fallback>
             <w:pict>
-              <v:oval w14:anchorId="2C2902DB" id="Oval 8" o:spid="_x0000_s1026" style="position:absolute;margin-left:138pt;margin-top:47.75pt;width:135.75pt;height:14.25pt;z-index:251662336;visibility:visible;mso-wrap-style:square;mso-height-percent:0;mso-wrap-distance-left:9pt;mso-wrap-distance-top:0;mso-wrap-distance-right:9pt;mso-wrap-distance-bottom:0;mso-position-horizontal:absolute;mso-position-horizontal-relative:text;mso-position-vertical:absolute;mso-position-vertical-relative:text;mso-height-percent:0;mso-height-relative:margin;v-text-anchor:middle" o:gfxdata="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" filled="f" strokecolor="#c45911 [2405]" strokeweight="3pt">
+              <v:oval w14:anchorId="3E392DBE" id="Oval 8" o:spid="_x0000_s1026" style="position:absolute;margin-left:138pt;margin-top:47.75pt;width:135.75pt;height:14.25pt;z-index:251662336;visibility:visible;mso-wrap-style:square;mso-height-percent:0;mso-wrap-distance-left:9pt;mso-wrap-distance-top:0;mso-wrap-distance-right:9pt;mso-wrap-distance-bottom:0;mso-position-horizontal:absolute;mso-position-horizontal-relative:text;mso-position-vertical:absolute;mso-position-vertical-relative:text;mso-height-percent:0;mso-height-relative:margin;v-text-anchor:middle" o:gfxdata="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" filled="f" strokecolor="#c45911 [2405]" strokeweight="3pt">
                 <v:stroke joinstyle="miter"/>
               </v:oval>
             </w:pict>
@@ -698,7 +697,7 @@
           </mc:Choice>
           <mc:Fallback>
             <w:pict>
-              <v:oval w14:anchorId="7C367D06" id="Oval 13" o:spid="_x0000_s1026" style="position:absolute;margin-left:291pt;margin-top:65.7pt;width:33pt;height:20.25pt;z-index:251671552;visibility:visible;mso-wrap-style:square;mso-width-percent:0;mso-height-percent:0;mso-wrap-distance-left:9pt;mso-wrap-distance-top:0;mso-wrap-distance-right:9pt;mso-wrap-distance-bottom:0;mso-position-horizontal:absolute;mso-position-horizontal-relative:text;mso-position-vertical:absolute;mso-position-vertical-relative:text;mso-width-percent:0;mso-height-percent:0;mso-width-relative:margin;mso-height-relative:margin;v-text-anchor:middle" o:gfxdata="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" filled="f" strokecolor="#538135 [2409]" strokeweight="3pt">
+              <v:oval w14:anchorId="60F45525" id="Oval 13" o:spid="_x0000_s1026" style="position:absolute;margin-left:291pt;margin-top:65.7pt;width:33pt;height:20.25pt;z-index:251671552;visibility:visible;mso-wrap-style:square;mso-width-percent:0;mso-height-percent:0;mso-wrap-distance-left:9pt;mso-wrap-distance-top:0;mso-wrap-distance-right:9pt;mso-wrap-distance-bottom:0;mso-position-horizontal:absolute;mso-position-horizontal-relative:text;mso-position-vertical:absolute;mso-position-vertical-relative:text;mso-width-percent:0;mso-height-percent:0;mso-width-relative:margin;mso-height-relative:margin;v-text-anchor:middle" o:gfxdata="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" filled="f" strokecolor="#538135 [2409]" strokeweight="3pt">
                 <v:stroke joinstyle="miter"/>
               </v:oval>
             </w:pict>
@@ -777,7 +776,7 @@
           </mc:Choice>
           <mc:Fallback>
             <w:pict>
-              <v:oval w14:anchorId="4CC9B4ED" id="Oval 7" o:spid="_x0000_s1026" style="position:absolute;margin-left:139.5pt;margin-top:28.25pt;width:135.75pt;height:19.5pt;z-index:251660288;visibility:visible;mso-wrap-style:square;mso-height-percent:0;mso-wrap-distance-left:9pt;mso-wrap-distance-top:0;mso-wrap-distance-right:9pt;mso-wrap-distance-bottom:0;mso-position-horizontal:absolute;mso-position-horizontal-relative:text;mso-position-vertical:absolute;mso-position-vertical-relative:text;mso-height-percent:0;mso-height-relative:margin;v-text-anchor:middle" o:gfxdata="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" filled="f" strokecolor="red" strokeweight="3pt">
+              <v:oval w14:anchorId="23C43338" id="Oval 7" o:spid="_x0000_s1026" style="position:absolute;margin-left:139.5pt;margin-top:28.25pt;width:135.75pt;height:19.5pt;z-index:251660288;visibility:visible;mso-wrap-style:square;mso-height-percent:0;mso-wrap-distance-left:9pt;mso-wrap-distance-top:0;mso-wrap-distance-right:9pt;mso-wrap-distance-bottom:0;mso-position-horizontal:absolute;mso-position-horizontal-relative:text;mso-position-vertical:absolute;mso-position-vertical-relative:text;mso-height-percent:0;mso-height-relative:margin;v-text-anchor:middle" o:gfxdata="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" filled="f" strokecolor="red" strokeweight="3pt">
                 <v:stroke joinstyle="miter"/>
               </v:oval>
             </w:pict>
@@ -1607,7 +1606,7 @@
           </mc:Choice>
           <mc:Fallback>
             <w:pict>
-              <v:oval w14:anchorId="25CA523D" id="Oval 16" o:spid="_x0000_s1026" style="position:absolute;margin-left:120.75pt;margin-top:164.05pt;width:108.75pt;height:21pt;z-index:251673600;visibility:visible;mso-wrap-style:square;mso-width-percent:0;mso-height-percent:0;mso-wrap-distance-left:9pt;mso-wrap-distance-top:0;mso-wrap-distance-right:9pt;mso-wrap-distance-bottom:0;mso-position-horizontal:absolute;mso-position-horizontal-relative:text;mso-position-vertical:absolute;mso-position-vertical-relative:text;mso-width-percent:0;mso-height-percent:0;mso-width-relative:margin;mso-height-relative:margin;v-text-anchor:middle" o:gfxdata="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" filled="f" strokecolor="red" strokeweight="3pt">
+              <v:oval w14:anchorId="5837C52C" id="Oval 16" o:spid="_x0000_s1026" style="position:absolute;margin-left:120.75pt;margin-top:164.05pt;width:108.75pt;height:21pt;z-index:251673600;visibility:visible;mso-wrap-style:square;mso-width-percent:0;mso-height-percent:0;mso-wrap-distance-left:9pt;mso-wrap-distance-top:0;mso-wrap-distance-right:9pt;mso-wrap-distance-bottom:0;mso-position-horizontal:absolute;mso-position-horizontal-relative:text;mso-position-vertical:absolute;mso-position-vertical-relative:text;mso-width-percent:0;mso-height-percent:0;mso-width-relative:margin;mso-height-relative:margin;v-text-anchor:middle" o:gfxdata="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" filled="f" strokecolor="red" strokeweight="3pt">
                 <v:stroke joinstyle="miter"/>
               </v:oval>
             </w:pict>
@@ -1685,7 +1684,6 @@
           <w:i/>
           <w:u w:val="single"/>
         </w:rPr>
-        <w:lastRenderedPageBreak/>
         <w:t xml:space="preserve">Step </w:t>
       </w:r>
       <w:r>
@@ -1788,7 +1786,7 @@
           </mc:Choice>
           <mc:Fallback>
             <w:pict>
-              <v:oval w14:anchorId="1CB5F99C" id="Oval 20" o:spid="_x0000_s1026" style="position:absolute;margin-left:28.5pt;margin-top:15.8pt;width:27pt;height:18.75pt;z-index:251678720;visibility:visible;mso-wrap-style:square;mso-wrap-distance-left:9pt;mso-wrap-distance-top:0;mso-wrap-distance-right:9pt;mso-wrap-distance-bottom:0;mso-position-horizontal:absolute;mso-position-horizontal-relative:text;mso-position-vertical:absolute;mso-position-vertical-relative:text;v-text-anchor:middle" o:gfxdata="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" filled="f" strokecolor="#7b7b7b [2406]" strokeweight="3pt">
+              <v:oval w14:anchorId="7D3E27F3" id="Oval 20" o:spid="_x0000_s1026" style="position:absolute;margin-left:28.5pt;margin-top:15.8pt;width:27pt;height:18.75pt;z-index:251678720;visibility:visible;mso-wrap-style:square;mso-wrap-distance-left:9pt;mso-wrap-distance-top:0;mso-wrap-distance-right:9pt;mso-wrap-distance-bottom:0;mso-position-horizontal:absolute;mso-position-horizontal-relative:text;mso-position-vertical:absolute;mso-position-vertical-relative:text;v-text-anchor:middle" o:gfxdata="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" filled="f" strokecolor="#7b7b7b [2406]" strokeweight="3pt">
                 <v:stroke joinstyle="miter"/>
               </v:oval>
             </w:pict>
@@ -1967,7 +1965,6 @@
         </w:numPr>
       </w:pPr>
       <w:r>
-        <w:lastRenderedPageBreak/>
         <w:t>Input M</w:t>
       </w:r>
       <w:r>
@@ -2067,7 +2064,7 @@
           </mc:Choice>
           <mc:Fallback>
             <w:pict>
-              <v:oval w14:anchorId="5DA0C6E8" id="Oval 29" o:spid="_x0000_s1026" style="position:absolute;margin-left:106.45pt;margin-top:117.5pt;width:51.75pt;height:24.75pt;z-index:251687936;visibility:visible;mso-wrap-style:square;mso-width-percent:0;mso-height-percent:0;mso-wrap-distance-left:9pt;mso-wrap-distance-top:0;mso-wrap-distance-right:9pt;mso-wrap-distance-bottom:0;mso-position-horizontal:absolute;mso-position-horizontal-relative:text;mso-position-vertical:absolute;mso-position-vertical-relative:text;mso-width-percent:0;mso-height-percent:0;mso-width-relative:margin;mso-height-relative:margin;v-text-anchor:middle" o:gfxdata="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" filled="f" strokecolor="#2f5496 [2408]" strokeweight="3pt">
+              <v:oval w14:anchorId="5D83A1A3" id="Oval 29" o:spid="_x0000_s1026" style="position:absolute;margin-left:106.45pt;margin-top:117.5pt;width:51.75pt;height:24.75pt;z-index:251687936;visibility:visible;mso-wrap-style:square;mso-width-percent:0;mso-height-percent:0;mso-wrap-distance-left:9pt;mso-wrap-distance-top:0;mso-wrap-distance-right:9pt;mso-wrap-distance-bottom:0;mso-position-horizontal:absolute;mso-position-horizontal-relative:text;mso-position-vertical:absolute;mso-position-vertical-relative:text;mso-width-percent:0;mso-height-percent:0;mso-width-relative:margin;mso-height-relative:margin;v-text-anchor:middle" o:gfxdata="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" filled="f" strokecolor="#2f5496 [2408]" strokeweight="3pt">
                 <v:stroke joinstyle="miter"/>
               </v:oval>
             </w:pict>
@@ -2260,7 +2257,7 @@
           </mc:Choice>
           <mc:Fallback>
             <w:pict>
-              <v:oval w14:anchorId="39935464" id="Oval 27" o:spid="_x0000_s1026" style="position:absolute;margin-left:84pt;margin-top:89.5pt;width:73.5pt;height:24pt;z-index:251683840;visibility:visible;mso-wrap-style:square;mso-width-percent:0;mso-height-percent:0;mso-wrap-distance-left:9pt;mso-wrap-distance-top:0;mso-wrap-distance-right:9pt;mso-wrap-distance-bottom:0;mso-position-horizontal:absolute;mso-position-horizontal-relative:text;mso-position-vertical:absolute;mso-position-vertical-relative:text;mso-width-percent:0;mso-height-percent:0;mso-width-relative:margin;mso-height-relative:margin;v-text-anchor:middle" o:gfxdata="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" filled="f" strokecolor="#538135 [2409]" strokeweight="3pt">
+              <v:oval w14:anchorId="60C7FD02" id="Oval 27" o:spid="_x0000_s1026" style="position:absolute;margin-left:84pt;margin-top:89.5pt;width:73.5pt;height:24pt;z-index:251683840;visibility:visible;mso-wrap-style:square;mso-width-percent:0;mso-height-percent:0;mso-wrap-distance-left:9pt;mso-wrap-distance-top:0;mso-wrap-distance-right:9pt;mso-wrap-distance-bottom:0;mso-position-horizontal:absolute;mso-position-horizontal-relative:text;mso-position-vertical:absolute;mso-position-vertical-relative:text;mso-width-percent:0;mso-height-percent:0;mso-width-relative:margin;mso-height-relative:margin;v-text-anchor:middle" o:gfxdata="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" filled="f" strokecolor="#538135 [2409]" strokeweight="3pt">
                 <v:stroke joinstyle="miter"/>
               </v:oval>
             </w:pict>
@@ -2451,7 +2448,7 @@
           </mc:Choice>
           <mc:Fallback>
             <w:pict>
-              <v:oval w14:anchorId="6C580D7D" id="Oval 25" o:spid="_x0000_s1026" style="position:absolute;margin-left:48pt;margin-top:232.25pt;width:73.5pt;height:24pt;z-index:251680768;visibility:visible;mso-wrap-style:square;mso-width-percent:0;mso-height-percent:0;mso-wrap-distance-left:9pt;mso-wrap-distance-top:0;mso-wrap-distance-right:9pt;mso-wrap-distance-bottom:0;mso-position-horizontal:absolute;mso-position-horizontal-relative:text;mso-position-vertical:absolute;mso-position-vertical-relative:text;mso-width-percent:0;mso-height-percent:0;mso-width-relative:margin;mso-height-relative:margin;v-text-anchor:middle" o:gfxdata="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" filled="f" strokecolor="red" strokeweight="3pt">
+              <v:oval w14:anchorId="7AF7D1A4" id="Oval 25" o:spid="_x0000_s1026" style="position:absolute;margin-left:48pt;margin-top:232.25pt;width:73.5pt;height:24pt;z-index:251680768;visibility:visible;mso-wrap-style:square;mso-width-percent:0;mso-height-percent:0;mso-wrap-distance-left:9pt;mso-wrap-distance-top:0;mso-wrap-distance-right:9pt;mso-wrap-distance-bottom:0;mso-position-horizontal:absolute;mso-position-horizontal-relative:text;mso-position-vertical:absolute;mso-position-vertical-relative:text;mso-width-percent:0;mso-height-percent:0;mso-width-relative:margin;mso-height-relative:margin;v-text-anchor:middle" o:gfxdata="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" filled="f" strokecolor="red" strokeweight="3pt">
                 <v:stroke joinstyle="miter"/>
               </v:oval>
             </w:pict>
@@ -2732,7 +2729,6 @@
         </w:numPr>
       </w:pPr>
       <w:r>
-        <w:lastRenderedPageBreak/>
         <w:t xml:space="preserve">Summary Information </w:t>
       </w:r>
     </w:p>
@@ -2921,7 +2917,7 @@
           </mc:Choice>
           <mc:Fallback>
             <w:pict>
-              <v:oval w14:anchorId="71E30124" id="Oval 2" o:spid="_x0000_s1026" style="position:absolute;margin-left:16.5pt;margin-top:185.75pt;width:73.5pt;height:24pt;z-index:251692032;visibility:visible;mso-wrap-style:square;mso-width-percent:0;mso-height-percent:0;mso-wrap-distance-left:9pt;mso-wrap-distance-top:0;mso-wrap-distance-right:9pt;mso-wrap-distance-bottom:0;mso-position-horizontal:absolute;mso-position-horizontal-relative:text;mso-position-vertical:absolute;mso-position-vertical-relative:text;mso-width-percent:0;mso-height-percent:0;mso-width-relative:margin;mso-height-relative:margin;v-text-anchor:middle" o:gfxdata="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" filled="f" strokecolor="red" strokeweight="3pt">
+              <v:oval w14:anchorId="4FBC702C" id="Oval 2" o:spid="_x0000_s1026" style="position:absolute;margin-left:16.5pt;margin-top:185.75pt;width:73.5pt;height:24pt;z-index:251692032;visibility:visible;mso-wrap-style:square;mso-width-percent:0;mso-height-percent:0;mso-wrap-distance-left:9pt;mso-wrap-distance-top:0;mso-wrap-distance-right:9pt;mso-wrap-distance-bottom:0;mso-position-horizontal:absolute;mso-position-horizontal-relative:text;mso-position-vertical:absolute;mso-position-vertical-relative:text;mso-width-percent:0;mso-height-percent:0;mso-width-relative:margin;mso-height-relative:margin;v-text-anchor:middle" o:gfxdata="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" filled="f" strokecolor="red" strokeweight="3pt">
                 <v:stroke joinstyle="miter"/>
               </v:oval>
             </w:pict>
@@ -3448,7 +3444,7 @@
           </mc:Choice>
           <mc:Fallback>
             <w:pict>
-              <v:oval w14:anchorId="13A88B9A" id="Oval 21" o:spid="_x0000_s1026" style="position:absolute;margin-left:225.7pt;margin-top:2.75pt;width:116.25pt;height:24pt;z-index:251697152;visibility:visible;mso-wrap-style:square;mso-width-percent:0;mso-height-percent:0;mso-wrap-distance-left:9pt;mso-wrap-distance-top:0;mso-wrap-distance-right:9pt;mso-wrap-distance-bottom:0;mso-position-horizontal:absolute;mso-position-horizontal-relative:text;mso-position-vertical:absolute;mso-position-vertical-relative:text;mso-width-percent:0;mso-height-percent:0;mso-width-relative:margin;mso-height-relative:margin;v-text-anchor:middle" o:gfxdata="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" filled="f" strokecolor="red" strokeweight="3pt">
+              <v:oval w14:anchorId="38DF95B2" id="Oval 21" o:spid="_x0000_s1026" style="position:absolute;margin-left:225.7pt;margin-top:2.75pt;width:116.25pt;height:24pt;z-index:251697152;visibility:visible;mso-wrap-style:square;mso-width-percent:0;mso-height-percent:0;mso-wrap-distance-left:9pt;mso-wrap-distance-top:0;mso-wrap-distance-right:9pt;mso-wrap-distance-bottom:0;mso-position-horizontal:absolute;mso-position-horizontal-relative:text;mso-position-vertical:absolute;mso-position-vertical-relative:text;mso-width-percent:0;mso-height-percent:0;mso-width-relative:margin;mso-height-relative:margin;v-text-anchor:middle" o:gfxdata="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" filled="f" strokecolor="red" strokeweight="3pt">
                 <v:stroke joinstyle="miter"/>
               </v:oval>
             </w:pict>
@@ -3619,7 +3615,7 @@
           </mc:Choice>
           <mc:Fallback>
             <w:pict>
-              <v:oval w14:anchorId="34F9ACE3" id="Oval 34" o:spid="_x0000_s1026" style="position:absolute;margin-left:228pt;margin-top:66.05pt;width:116.25pt;height:24pt;z-index:251699200;visibility:visible;mso-wrap-style:square;mso-width-percent:0;mso-height-percent:0;mso-wrap-distance-left:9pt;mso-wrap-distance-top:0;mso-wrap-distance-right:9pt;mso-wrap-distance-bottom:0;mso-position-horizontal:absolute;mso-position-horizontal-relative:text;mso-position-vertical:absolute;mso-position-vertical-relative:text;mso-width-percent:0;mso-height-percent:0;mso-width-relative:margin;mso-height-relative:margin;v-text-anchor:middle" o:gfxdata="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" filled="f" strokecolor="red" strokeweight="3pt">
+              <v:oval w14:anchorId="44A5E07A" id="Oval 34" o:spid="_x0000_s1026" style="position:absolute;margin-left:228pt;margin-top:66.05pt;width:116.25pt;height:24pt;z-index:251699200;visibility:visible;mso-wrap-style:square;mso-width-percent:0;mso-height-percent:0;mso-wrap-distance-left:9pt;mso-wrap-distance-top:0;mso-wrap-distance-right:9pt;mso-wrap-distance-bottom:0;mso-position-horizontal:absolute;mso-position-horizontal-relative:text;mso-position-vertical:absolute;mso-position-vertical-relative:text;mso-width-percent:0;mso-height-percent:0;mso-width-relative:margin;mso-height-relative:margin;v-text-anchor:middle" o:gfxdata="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" filled="f" strokecolor="red" strokeweight="3pt">
                 <v:stroke joinstyle="miter"/>
               </v:oval>
             </w:pict>
@@ -3830,13 +3826,7 @@
         <w:ind w:left="360"/>
       </w:pPr>
       <w:r>
-        <w:t xml:space="preserve">To query the summary in the database, select </w:t>
-      </w:r>
-      <w:r>
-        <w:t xml:space="preserve">File - &gt; Run query </w:t>
-      </w:r>
-      <w:r>
-        <w:t xml:space="preserve">in the Main window.  The query UI will be prompted as shown in Figure 15. </w:t>
+        <w:t xml:space="preserve">To query the summary in the database, select File - &gt; Run query in the Main window.  The query UI will be prompted as shown in Figure 15. </w:t>
       </w:r>
       <w:r>
         <w:t xml:space="preserve"> </w:t>
@@ -3859,8 +3849,18 @@
       <w:r>
         <w:t xml:space="preserve">Step 2: click “Query” button.  </w:t>
       </w:r>
-      <w:bookmarkStart w:id="0" w:name="_GoBack"/>
-      <w:bookmarkEnd w:id="0"/>
+    </w:p>
+    <w:p>
+      <w:pPr>
+        <w:pStyle w:val="ListParagraph"/>
+        <w:ind w:left="360"/>
+      </w:pPr>
+    </w:p>
+    <w:p>
+      <w:pPr>
+        <w:pStyle w:val="ListParagraph"/>
+        <w:ind w:left="360"/>
+      </w:pPr>
     </w:p>
     <w:p/>
     <w:p>
@@ -3877,7 +3877,6 @@
         <w:rPr>
           <w:noProof/>
         </w:rPr>
-        <w:lastRenderedPageBreak/>
         <w:drawing>
           <wp:inline distT="0" distB="0" distL="0" distR="0" wp14:anchorId="30EC6603" wp14:editId="4E70D673">
             <wp:extent cx="2543175" cy="3564298"/>
@@ -3967,9 +3966,6 @@
       <w:pPr>
         <w:pStyle w:val="ListParagraph"/>
         <w:ind w:left="360"/>
-        <w:rPr>
-          <w:rFonts w:hint="eastAsia"/>
-        </w:rPr>
       </w:pPr>
       <w:r>
         <w:t xml:space="preserve">Figure 15. </w:t>

</xml_diff>